<commit_message>
Added some abstraction to the PluginManager for funsies
</commit_message>
<xml_diff>
--- a/Documentation.docx
+++ b/Documentation.docx
@@ -245,6 +245,7 @@
         <w:pStyle w:val="Heading2"/>
       </w:pPr>
       <w:r>
+        <w:lastRenderedPageBreak/>
         <w:t>Interaction Diagrams of Important Components</w:t>
       </w:r>
     </w:p>
@@ -316,6 +317,7 @@
     </w:p>
     <w:p>
       <w:r>
+        <w:lastRenderedPageBreak/>
         <w:tab/>
         <w:t xml:space="preserve">Our testing strategy for this project will be to utilized unit testing to verify the correctness and accuracy of the individual components and integration testing, using mocks, to show that our modules work together correctly. </w:t>
       </w:r>
@@ -330,7 +332,15 @@
     </w:p>
     <w:p>
       <w:r>
-        <w:t xml:space="preserve">The code for this project can be found on Github at </w:t>
+        <w:t xml:space="preserve">The code for this project can be found on </w:t>
+      </w:r>
+      <w:proofErr w:type="spellStart"/>
+      <w:r>
+        <w:t>Github</w:t>
+      </w:r>
+      <w:proofErr w:type="spellEnd"/>
+      <w:r>
+        <w:t xml:space="preserve"> at </w:t>
       </w:r>
       <w:hyperlink r:id="rId8" w:history="1">
         <w:r>
@@ -359,21 +369,86 @@
     </w:p>
     <w:p>
       <w:r>
+        <w:t>Modifiability: This application uses a set of cohesive classes that allow a clear divide of what code is located where. Because of this, it is simple to modify the source and add to it. Our application takes advantage of separating logic and user interfaces, so parts can be modified without worrying about affecting others in an extremely detrimental way.</w:t>
+      </w:r>
+    </w:p>
+    <w:p>
+      <w:r>
         <w:t>Usability</w:t>
       </w:r>
       <w:r>
         <w:t xml:space="preserve">: </w:t>
       </w:r>
       <w:r>
-        <w:t>The app uses commonly understood user interface paradigms that will allow users to easily how to interact with the application. The application provides feedback for every user action.</w:t>
-      </w:r>
-    </w:p>
-    <w:p>
-      <w:r>
-        <w:t xml:space="preserve">Testability: Mock plugins may be injected into our plugin core to test the proper functionality of the host application. The PluginTimer can be tested using a mock plugin and JPanel. </w:t>
+        <w:t>The app</w:t>
+      </w:r>
+      <w:r>
+        <w:t>lication</w:t>
+      </w:r>
+      <w:r>
+        <w:t xml:space="preserve"> uses commonly understood user interface paradigms that will allow users to easily how to interact with the application. The application provides feedback for every user action</w:t>
+      </w:r>
+      <w:r>
+        <w:t xml:space="preserve"> to show the user that an event is occurring.</w:t>
+      </w:r>
+    </w:p>
+    <w:p>
+      <w:r>
+        <w:t xml:space="preserve">Testability: Mock plugins may be injected into our plugin core to test the proper functionality of the host application. The </w:t>
+      </w:r>
+      <w:proofErr w:type="spellStart"/>
+      <w:r>
+        <w:t>PluginTimer</w:t>
+      </w:r>
+      <w:proofErr w:type="spellEnd"/>
+      <w:r>
+        <w:t xml:space="preserve"> can be tested using a mock plugin and </w:t>
+      </w:r>
+      <w:proofErr w:type="spellStart"/>
+      <w:r>
+        <w:t>JPanel</w:t>
+      </w:r>
+      <w:proofErr w:type="spellEnd"/>
+      <w:r>
+        <w:t xml:space="preserve">. </w:t>
+      </w:r>
+      <w:r>
+        <w:t xml:space="preserve">The Controller class has view </w:t>
+      </w:r>
+      <w:r>
+        <w:t>objects passed to it to allow unit testing without the need for a proper interface on top of it.</w:t>
+      </w:r>
+    </w:p>
+    <w:p>
+      <w:pPr>
+        <w:pStyle w:val="Heading1"/>
+      </w:pPr>
+      <w:r>
+        <w:t>Creating Plugins</w:t>
+      </w:r>
+    </w:p>
+    <w:p>
+      <w:r>
+        <w:t xml:space="preserve">To create a plugin for this Brahma application, start by creating a class that extends the abstract plugin.Plugin class. Be sure to implement all methods provided by the abstract class. In the start(), </w:t>
+      </w:r>
+      <w:proofErr w:type="gramStart"/>
+      <w:r>
+        <w:t>pause(</w:t>
+      </w:r>
+      <w:proofErr w:type="gramEnd"/>
+      <w:r>
+        <w:t xml:space="preserve">), and resume() methods, call the superclass method to insure proper functionality. </w:t>
+      </w:r>
+    </w:p>
+    <w:p>
+      <w:r>
+        <w:t>After creating your Plugin extension, create a manifest file that includes a “Plugin-Class” property with a value of the Java class of your extension. For example, if your Plugin class is “com.example.foo.java”, your manifest would include the entry “Plugin-Class: com.example.foo</w:t>
       </w:r>
       <w:bookmarkStart w:id="0" w:name="_GoBack"/>
       <w:bookmarkEnd w:id="0"/>
+      <w:r>
+        <w:t xml:space="preserve">”. </w:t>
+      </w:r>
     </w:p>
     <w:p/>
     <w:sectPr>

</xml_diff>

<commit_message>
Updated documentation to include how to write a plug in
</commit_message>
<xml_diff>
--- a/Documentation.docx
+++ b/Documentation.docx
@@ -429,25 +429,17 @@
     </w:p>
     <w:p>
       <w:r>
-        <w:t xml:space="preserve">To create a plugin for this Brahma application, start by creating a class that extends the abstract plugin.Plugin class. Be sure to implement all methods provided by the abstract class. In the start(), </w:t>
-      </w:r>
-      <w:proofErr w:type="gramStart"/>
-      <w:r>
-        <w:t>pause(</w:t>
-      </w:r>
-      <w:proofErr w:type="gramEnd"/>
-      <w:r>
-        <w:t xml:space="preserve">), and resume() methods, call the superclass method to insure proper functionality. </w:t>
-      </w:r>
-    </w:p>
-    <w:p>
-      <w:r>
-        <w:t>After creating your Plugin extension, create a manifest file that includes a “Plugin-Class” property with a value of the Java class of your extension. For example, if your Plugin class is “com.example.foo.java”, your manifest would include the entry “Plugin-Class: com.example.foo</w:t>
+        <w:t>To create a plugin for this Brahma application, start by creating a class that extends the abstract plugin.Plugin class. Be sure t</w:t>
       </w:r>
       <w:bookmarkStart w:id="0" w:name="_GoBack"/>
       <w:bookmarkEnd w:id="0"/>
       <w:r>
-        <w:t xml:space="preserve">”. </w:t>
+        <w:t xml:space="preserve">o implement all methods provided by the abstract class. In the start(), pause(), and resume() methods, call the superclass method to insure proper functionality. </w:t>
+      </w:r>
+    </w:p>
+    <w:p>
+      <w:r>
+        <w:t xml:space="preserve">After creating your Plugin extension, create a manifest file that includes a “Plugin-Class” property with a value of the Java class of your extension. For example, if your Plugin class is “com.example.foo.java”, your manifest would include the entry “Plugin-Class: com.example.foo”. </w:t>
       </w:r>
     </w:p>
     <w:p/>

</xml_diff>